<commit_message>
Small changes to the written report
</commit_message>
<xml_diff>
--- a/computer science 2 project  .docx
+++ b/computer science 2 project  .docx
@@ -1,6 +1,6 @@
 
 <file path=word/document.xml><?xml version="1.0" encoding="utf-8"?>
-<w:document xmlns:wpc="http://schemas.microsoft.com/office/word/2010/wordprocessingCanvas" xmlns:mo="http://schemas.microsoft.com/office/mac/office/2008/main" xmlns:mc="http://schemas.openxmlformats.org/markup-compatibility/2006" xmlns:mv="urn:schemas-microsoft-com:mac:vml" xmlns:o="urn:schemas-microsoft-com:office:office" xmlns:r="http://schemas.openxmlformats.org/officeDocument/2006/relationships" xmlns:m="http://schemas.openxmlformats.org/officeDocument/2006/math" xmlns:v="urn:schemas-microsoft-com:vml" xmlns:wp14="http://schemas.microsoft.com/office/word/2010/wordprocessingDrawing" xmlns:wp="http://schemas.openxmlformats.org/drawingml/2006/wordprocessingDrawing" xmlns:w10="urn:schemas-microsoft-com:office:word" xmlns:w="http://schemas.openxmlformats.org/wordprocessingml/2006/main" xmlns:w14="http://schemas.microsoft.com/office/word/2010/wordml" xmlns:w15="http://schemas.microsoft.com/office/word/2012/wordml" xmlns:wpg="http://schemas.microsoft.com/office/word/2010/wordprocessingGroup" xmlns:wpi="http://schemas.microsoft.com/office/word/2010/wordprocessingInk" xmlns:wne="http://schemas.microsoft.com/office/word/2006/wordml" xmlns:wps="http://schemas.microsoft.com/office/word/2010/wordprocessingShape" mc:Ignorable="w14 w15 wp14">
+<w:document xmlns:wpc="http://schemas.microsoft.com/office/word/2010/wordprocessingCanvas" xmlns:cx="http://schemas.microsoft.com/office/drawing/2014/chartex" xmlns:cx1="http://schemas.microsoft.com/office/drawing/2015/9/8/chartex" xmlns:cx2="http://schemas.microsoft.com/office/drawing/2015/10/21/chartex" xmlns:cx3="http://schemas.microsoft.com/office/drawing/2016/5/9/chartex" xmlns:cx4="http://schemas.microsoft.com/office/drawing/2016/5/10/chartex" xmlns:cx5="http://schemas.microsoft.com/office/drawing/2016/5/11/chartex" xmlns:mc="http://schemas.openxmlformats.org/markup-compatibility/2006" xmlns:o="urn:schemas-microsoft-com:office:office" xmlns:r="http://schemas.openxmlformats.org/officeDocument/2006/relationships" xmlns:m="http://schemas.openxmlformats.org/officeDocument/2006/math" xmlns:v="urn:schemas-microsoft-com:vml" xmlns:wp14="http://schemas.microsoft.com/office/word/2010/wordprocessingDrawing" xmlns:wp="http://schemas.openxmlformats.org/drawingml/2006/wordprocessingDrawing" xmlns:w10="urn:schemas-microsoft-com:office:word" xmlns:w="http://schemas.openxmlformats.org/wordprocessingml/2006/main" xmlns:w14="http://schemas.microsoft.com/office/word/2010/wordml" xmlns:w15="http://schemas.microsoft.com/office/word/2012/wordml" xmlns:w16se="http://schemas.microsoft.com/office/word/2015/wordml/symex" xmlns:wpg="http://schemas.microsoft.com/office/word/2010/wordprocessingGroup" xmlns:wpi="http://schemas.microsoft.com/office/word/2010/wordprocessingInk" xmlns:wne="http://schemas.microsoft.com/office/word/2006/wordml" xmlns:wps="http://schemas.microsoft.com/office/word/2010/wordprocessingShape" mc:Ignorable="w14 w15 w16se wp14">
   <w:body>
     <w:p>
       <w:pPr>
@@ -726,23 +726,47 @@
           <w:szCs w:val="22"/>
           <w:lang w:val="en-CA"/>
         </w:rPr>
-        <w:t xml:space="preserve"> the end of the game the updated</w:t>
-      </w:r>
-      <w:r>
-        <w:rPr>
-          <w:sz w:val="22"/>
-          <w:szCs w:val="22"/>
-          <w:lang w:val="en-CA"/>
-        </w:rPr>
-        <w:t xml:space="preserve"> stats of that character are then saved to the file once again to be accessed in future games. This allows the player to save characters and gain </w:t>
-      </w:r>
-      <w:r>
-        <w:rPr>
-          <w:sz w:val="22"/>
-          <w:szCs w:val="22"/>
-          <w:lang w:val="en-CA"/>
-        </w:rPr>
-        <w:t xml:space="preserve">points for that character over a series of games. </w:t>
+        <w:t xml:space="preserve"> the end of the game the </w:t>
+      </w:r>
+      <w:r>
+        <w:rPr>
+          <w:sz w:val="22"/>
+          <w:szCs w:val="22"/>
+          <w:lang w:val="en-CA"/>
+        </w:rPr>
+        <w:t>character</w:t>
+      </w:r>
+      <w:r>
+        <w:rPr>
+          <w:sz w:val="22"/>
+          <w:szCs w:val="22"/>
+          <w:lang w:val="en-CA"/>
+        </w:rPr>
+        <w:t>’s name and type are</w:t>
+      </w:r>
+      <w:r>
+        <w:rPr>
+          <w:sz w:val="22"/>
+          <w:szCs w:val="22"/>
+          <w:lang w:val="en-CA"/>
+        </w:rPr>
+        <w:t xml:space="preserve"> saved to the file once again to be accessed in future games. This allows the player to save characters </w:t>
+      </w:r>
+      <w:r>
+        <w:rPr>
+          <w:sz w:val="22"/>
+          <w:szCs w:val="22"/>
+          <w:lang w:val="en-CA"/>
+        </w:rPr>
+        <w:t>at the end of the game</w:t>
+      </w:r>
+      <w:r>
+        <w:rPr>
+          <w:sz w:val="22"/>
+          <w:szCs w:val="22"/>
+          <w:lang w:val="en-CA"/>
+        </w:rPr>
+        <w:t xml:space="preserve">. </w:t>
       </w:r>
     </w:p>
     <w:p>
@@ -830,7 +854,23 @@
           <w:szCs w:val="22"/>
           <w:lang w:val="en-CA"/>
         </w:rPr>
-        <w:t xml:space="preserve"> magic, resistance, defense and XP) which determine the abilities of the character to fight other characters, and a boolean variable that signifies whether or not the character is alive. There are </w:t>
+        <w:t xml:space="preserve"> ma</w:t>
+      </w:r>
+      <w:r>
+        <w:rPr>
+          <w:sz w:val="22"/>
+          <w:szCs w:val="22"/>
+          <w:lang w:val="en-CA"/>
+        </w:rPr>
+        <w:t>gic, resistance, and  defense)</w:t>
+      </w:r>
+      <w:r>
+        <w:rPr>
+          <w:sz w:val="22"/>
+          <w:szCs w:val="22"/>
+          <w:lang w:val="en-CA"/>
+        </w:rPr>
+        <w:t xml:space="preserve"> which determine the abilities of the character to fight other characters, and a boolean variable that signifies whether or not the character is alive. There are </w:t>
       </w:r>
       <w:r>
         <w:rPr>
@@ -874,6 +914,7 @@
       <w:r>
         <w:rPr>
           <w:noProof/>
+          <w:lang w:val="en-CA" w:eastAsia="en-CA"/>
         </w:rPr>
         <w:drawing>
           <wp:inline distT="0" distB="0" distL="0" distR="0" wp14:anchorId="616BABB5" wp14:editId="0CD00048">
@@ -987,7 +1028,9 @@
       <w:r>
         <w:rPr>
           <w:noProof/>
-        </w:rPr>
+          <w:lang w:val="en-CA" w:eastAsia="en-CA"/>
+        </w:rPr>
+        <w:lastRenderedPageBreak/>
         <w:drawing>
           <wp:inline distT="0" distB="0" distL="0" distR="0" wp14:anchorId="0162E62D" wp14:editId="4A24F46F">
             <wp:extent cx="2243443" cy="701040"/>
@@ -1100,6 +1143,7 @@
       <w:r>
         <w:rPr>
           <w:noProof/>
+          <w:lang w:val="en-CA" w:eastAsia="en-CA"/>
         </w:rPr>
         <w:drawing>
           <wp:inline distT="0" distB="0" distL="0" distR="0" wp14:anchorId="7B3BC189" wp14:editId="51BAC4A9">
@@ -1246,6 +1290,7 @@
       <w:r>
         <w:rPr>
           <w:noProof/>
+          <w:lang w:val="en-CA" w:eastAsia="en-CA"/>
         </w:rPr>
         <w:drawing>
           <wp:inline distT="0" distB="0" distL="0" distR="0" wp14:anchorId="7D393447" wp14:editId="61FBAFF3">
@@ -1375,6 +1420,7 @@
       <w:r>
         <w:rPr>
           <w:noProof/>
+          <w:lang w:val="en-CA" w:eastAsia="en-CA"/>
         </w:rPr>
         <w:drawing>
           <wp:anchor distT="0" distB="0" distL="114300" distR="114300" simplePos="0" relativeHeight="251679744" behindDoc="0" locked="0" layoutInCell="1" allowOverlap="1" wp14:anchorId="14E61908" wp14:editId="171EE504">
@@ -1465,6 +1511,7 @@
       <w:r>
         <w:rPr>
           <w:noProof/>
+          <w:lang w:val="en-CA" w:eastAsia="en-CA"/>
         </w:rPr>
         <w:drawing>
           <wp:anchor distT="0" distB="0" distL="114300" distR="114300" simplePos="0" relativeHeight="251678720" behindDoc="0" locked="0" layoutInCell="1" allowOverlap="1" wp14:anchorId="4DEA90A4" wp14:editId="0ABBA7C6">
@@ -1637,6 +1684,7 @@
       <w:r>
         <w:rPr>
           <w:noProof/>
+          <w:lang w:val="en-CA" w:eastAsia="en-CA"/>
         </w:rPr>
         <w:drawing>
           <wp:anchor distT="0" distB="0" distL="114300" distR="114300" simplePos="0" relativeHeight="251673600" behindDoc="0" locked="0" layoutInCell="1" allowOverlap="1" wp14:anchorId="4CE178CB" wp14:editId="2910C54F">
@@ -1699,7 +1747,7 @@
                         <a14:shadowObscured xmlns:a14="http://schemas.microsoft.com/office/drawing/2010/main"/>
                       </a:ext>
                       <a:ext uri="{FAA26D3D-D897-4be2-8F04-BA451C77F1D7}">
-                        <ma14:placeholderFlag xmlns:ma14="http://schemas.microsoft.com/office/mac/drawingml/2011/main"/>
+                        <ma14:placeholderFlag xmlns:ma14="http://schemas.microsoft.com/office/mac/drawingml/2011/main" xmlns:w="http://schemas.openxmlformats.org/wordprocessingml/2006/main" xmlns:w10="urn:schemas-microsoft-com:office:word" xmlns:v="urn:schemas-microsoft-com:vml" xmlns:o="urn:schemas-microsoft-com:office:office" xmlns:mv="urn:schemas-microsoft-com:mac:vml" xmlns:mo="http://schemas.microsoft.com/office/mac/office/2008/main" xmlns=""/>
                       </a:ext>
                     </a:extLst>
                   </pic:spPr>
@@ -1792,6 +1840,7 @@
           <w:szCs w:val="18"/>
           <w:lang w:val="en-CA"/>
         </w:rPr>
+        <w:lastRenderedPageBreak/>
         <w:t>The above shows a u</w:t>
       </w:r>
       <w:r>
@@ -1946,6 +1995,7 @@
       <w:r>
         <w:rPr>
           <w:noProof/>
+          <w:lang w:val="en-CA" w:eastAsia="en-CA"/>
         </w:rPr>
         <w:drawing>
           <wp:anchor distT="0" distB="0" distL="114300" distR="114300" simplePos="0" relativeHeight="251677696" behindDoc="0" locked="0" layoutInCell="1" allowOverlap="1" wp14:anchorId="425E483D" wp14:editId="4E42BBDA">
@@ -2059,6 +2109,7 @@
       <w:r>
         <w:rPr>
           <w:noProof/>
+          <w:lang w:val="en-CA" w:eastAsia="en-CA"/>
         </w:rPr>
         <w:drawing>
           <wp:anchor distT="0" distB="0" distL="114300" distR="114300" simplePos="0" relativeHeight="251659264" behindDoc="0" locked="0" layoutInCell="1" allowOverlap="1" wp14:anchorId="033E9FBC" wp14:editId="2D88CBE6">
@@ -2121,7 +2172,7 @@
                         <a14:shadowObscured xmlns:a14="http://schemas.microsoft.com/office/drawing/2010/main"/>
                       </a:ext>
                       <a:ext uri="{FAA26D3D-D897-4be2-8F04-BA451C77F1D7}">
-                        <ma14:placeholderFlag xmlns:ma14="http://schemas.microsoft.com/office/mac/drawingml/2011/main"/>
+                        <ma14:placeholderFlag xmlns:ma14="http://schemas.microsoft.com/office/mac/drawingml/2011/main" xmlns:w="http://schemas.openxmlformats.org/wordprocessingml/2006/main" xmlns:w10="urn:schemas-microsoft-com:office:word" xmlns:v="urn:schemas-microsoft-com:vml" xmlns:o="urn:schemas-microsoft-com:office:office" xmlns:mv="urn:schemas-microsoft-com:mac:vml" xmlns:mo="http://schemas.microsoft.com/office/mac/office/2008/main" xmlns=""/>
                       </a:ext>
                     </a:extLst>
                   </pic:spPr>
@@ -2314,6 +2365,7 @@
       <w:r>
         <w:rPr>
           <w:noProof/>
+          <w:lang w:val="en-CA" w:eastAsia="en-CA"/>
         </w:rPr>
         <w:drawing>
           <wp:anchor distT="0" distB="0" distL="114300" distR="114300" simplePos="0" relativeHeight="251680768" behindDoc="0" locked="0" layoutInCell="1" allowOverlap="1" wp14:anchorId="7AFAB234" wp14:editId="2D6D2B44">
@@ -2463,6 +2515,7 @@
           <w:noProof/>
           <w:sz w:val="20"/>
           <w:szCs w:val="20"/>
+          <w:lang w:val="en-CA" w:eastAsia="en-CA"/>
         </w:rPr>
         <w:drawing>
           <wp:inline distT="0" distB="0" distL="0" distR="0" wp14:anchorId="327028CE" wp14:editId="55D6084A">
@@ -2523,6 +2576,7 @@
       <w:r>
         <w:rPr>
           <w:noProof/>
+          <w:lang w:val="en-CA" w:eastAsia="en-CA"/>
         </w:rPr>
         <w:drawing>
           <wp:inline distT="0" distB="0" distL="0" distR="0" wp14:anchorId="64DBBB6F" wp14:editId="56E0E51A">
@@ -2617,6 +2671,7 @@
           <w:szCs w:val="22"/>
           <w:lang w:val="en-CA"/>
         </w:rPr>
+        <w:lastRenderedPageBreak/>
         <w:t>A StartMenu</w:t>
       </w:r>
       <w:r>
@@ -2681,6 +2736,7 @@
           <w:noProof/>
           <w:sz w:val="22"/>
           <w:szCs w:val="22"/>
+          <w:lang w:val="en-CA" w:eastAsia="en-CA"/>
         </w:rPr>
         <w:drawing>
           <wp:inline distT="0" distB="0" distL="0" distR="0" wp14:anchorId="196FEC8E" wp14:editId="19648FA9">
@@ -2769,6 +2825,7 @@
           <w:noProof/>
           <w:sz w:val="18"/>
           <w:szCs w:val="18"/>
+          <w:lang w:val="en-CA" w:eastAsia="en-CA"/>
         </w:rPr>
         <w:drawing>
           <wp:inline distT="0" distB="0" distL="0" distR="0" wp14:anchorId="1FB968E6" wp14:editId="542E61FE">
@@ -2995,6 +3052,7 @@
       <w:r>
         <w:rPr>
           <w:noProof/>
+          <w:lang w:val="en-CA" w:eastAsia="en-CA"/>
         </w:rPr>
         <w:drawing>
           <wp:anchor distT="0" distB="0" distL="114300" distR="114300" simplePos="0" relativeHeight="251671552" behindDoc="0" locked="0" layoutInCell="1" allowOverlap="1" wp14:anchorId="242246A1" wp14:editId="13C67E95">
@@ -3144,6 +3202,7 @@
       <w:r>
         <w:rPr>
           <w:noProof/>
+          <w:lang w:val="en-CA" w:eastAsia="en-CA"/>
         </w:rPr>
         <w:drawing>
           <wp:anchor distT="0" distB="0" distL="114300" distR="114300" simplePos="0" relativeHeight="251667456" behindDoc="0" locked="0" layoutInCell="1" allowOverlap="1" wp14:anchorId="0632E811" wp14:editId="17713146">
@@ -3233,6 +3292,7 @@
       <w:r>
         <w:rPr>
           <w:noProof/>
+          <w:lang w:val="en-CA" w:eastAsia="en-CA"/>
         </w:rPr>
         <w:drawing>
           <wp:inline distT="0" distB="0" distL="0" distR="0" wp14:anchorId="240F4EE4" wp14:editId="6A49C575">
@@ -3333,6 +3393,7 @@
       <w:r>
         <w:rPr>
           <w:noProof/>
+          <w:lang w:val="en-CA" w:eastAsia="en-CA"/>
         </w:rPr>
         <w:drawing>
           <wp:anchor distT="0" distB="0" distL="114300" distR="114300" simplePos="0" relativeHeight="251665408" behindDoc="0" locked="0" layoutInCell="1" allowOverlap="1" wp14:anchorId="2FDD4E4C" wp14:editId="5AD618F1">
@@ -3395,7 +3456,7 @@
                         <a14:shadowObscured xmlns:a14="http://schemas.microsoft.com/office/drawing/2010/main"/>
                       </a:ext>
                       <a:ext uri="{FAA26D3D-D897-4be2-8F04-BA451C77F1D7}">
-                        <ma14:placeholderFlag xmlns:ma14="http://schemas.microsoft.com/office/mac/drawingml/2011/main"/>
+                        <ma14:placeholderFlag xmlns:ma14="http://schemas.microsoft.com/office/mac/drawingml/2011/main" xmlns:w="http://schemas.openxmlformats.org/wordprocessingml/2006/main" xmlns:w10="urn:schemas-microsoft-com:office:word" xmlns:v="urn:schemas-microsoft-com:vml" xmlns:o="urn:schemas-microsoft-com:office:office" xmlns:mv="urn:schemas-microsoft-com:mac:vml" xmlns:mo="http://schemas.microsoft.com/office/mac/office/2008/main" xmlns=""/>
                       </a:ext>
                     </a:extLst>
                   </pic:spPr>
@@ -3497,7 +3558,9 @@
       <w:r>
         <w:rPr>
           <w:noProof/>
-        </w:rPr>
+          <w:lang w:val="en-CA" w:eastAsia="en-CA"/>
+        </w:rPr>
+        <w:lastRenderedPageBreak/>
         <w:drawing>
           <wp:anchor distT="0" distB="0" distL="114300" distR="114300" simplePos="0" relativeHeight="251669504" behindDoc="0" locked="0" layoutInCell="1" allowOverlap="1" wp14:anchorId="6E1A37E7" wp14:editId="6C549D4F">
             <wp:simplePos x="0" y="0"/>
@@ -3559,7 +3622,7 @@
                         <a14:shadowObscured xmlns:a14="http://schemas.microsoft.com/office/drawing/2010/main"/>
                       </a:ext>
                       <a:ext uri="{FAA26D3D-D897-4be2-8F04-BA451C77F1D7}">
-                        <ma14:placeholderFlag xmlns:ma14="http://schemas.microsoft.com/office/mac/drawingml/2011/main"/>
+                        <ma14:placeholderFlag xmlns:ma14="http://schemas.microsoft.com/office/mac/drawingml/2011/main" xmlns:w="http://schemas.openxmlformats.org/wordprocessingml/2006/main" xmlns:w10="urn:schemas-microsoft-com:office:word" xmlns:v="urn:schemas-microsoft-com:vml" xmlns:o="urn:schemas-microsoft-com:office:office" xmlns:mv="urn:schemas-microsoft-com:mac:vml" xmlns:mo="http://schemas.microsoft.com/office/mac/office/2008/main" xmlns=""/>
                       </a:ext>
                     </a:extLst>
                   </pic:spPr>
@@ -3680,6 +3743,7 @@
         <w:rPr>
           <w:i/>
           <w:noProof/>
+          <w:lang w:val="en-CA" w:eastAsia="en-CA"/>
         </w:rPr>
         <w:drawing>
           <wp:anchor distT="0" distB="0" distL="114300" distR="114300" simplePos="0" relativeHeight="251672576" behindDoc="0" locked="0" layoutInCell="1" allowOverlap="1" wp14:anchorId="4F33A1F8" wp14:editId="560C4358">
@@ -3767,6 +3831,7 @@
         <w:rPr>
           <w:i/>
           <w:noProof/>
+          <w:lang w:val="en-CA" w:eastAsia="en-CA"/>
         </w:rPr>
         <w:drawing>
           <wp:anchor distT="0" distB="0" distL="114300" distR="114300" simplePos="0" relativeHeight="251682816" behindDoc="0" locked="0" layoutInCell="1" allowOverlap="1" wp14:anchorId="0EE75857" wp14:editId="2693EF6F">
@@ -3890,6 +3955,7 @@
           <w:noProof/>
           <w:sz w:val="18"/>
           <w:szCs w:val="18"/>
+          <w:lang w:val="en-CA" w:eastAsia="en-CA"/>
         </w:rPr>
         <w:drawing>
           <wp:anchor distT="0" distB="0" distL="114300" distR="114300" simplePos="0" relativeHeight="251687936" behindDoc="0" locked="0" layoutInCell="1" allowOverlap="1" wp14:anchorId="634F4F59" wp14:editId="47414F6F">
@@ -3952,7 +4018,7 @@
                         <a14:shadowObscured xmlns:a14="http://schemas.microsoft.com/office/drawing/2010/main"/>
                       </a:ext>
                       <a:ext uri="{FAA26D3D-D897-4be2-8F04-BA451C77F1D7}">
-                        <ma14:placeholderFlag xmlns:ma14="http://schemas.microsoft.com/office/mac/drawingml/2011/main"/>
+                        <ma14:placeholderFlag xmlns:ma14="http://schemas.microsoft.com/office/mac/drawingml/2011/main" xmlns:w="http://schemas.openxmlformats.org/wordprocessingml/2006/main" xmlns:w10="urn:schemas-microsoft-com:office:word" xmlns:v="urn:schemas-microsoft-com:vml" xmlns:o="urn:schemas-microsoft-com:office:office" xmlns:mv="urn:schemas-microsoft-com:mac:vml" xmlns:mo="http://schemas.microsoft.com/office/mac/office/2008/main" xmlns=""/>
                       </a:ext>
                     </a:extLst>
                   </pic:spPr>
@@ -4011,6 +4077,7 @@
           <w:noProof/>
           <w:sz w:val="18"/>
           <w:szCs w:val="18"/>
+          <w:lang w:val="en-CA" w:eastAsia="en-CA"/>
         </w:rPr>
         <w:drawing>
           <wp:anchor distT="0" distB="0" distL="114300" distR="114300" simplePos="0" relativeHeight="251689984" behindDoc="0" locked="0" layoutInCell="1" allowOverlap="1" wp14:anchorId="0D6F5837" wp14:editId="16E7FC78">
@@ -4073,7 +4140,7 @@
                         <a14:shadowObscured xmlns:a14="http://schemas.microsoft.com/office/drawing/2010/main"/>
                       </a:ext>
                       <a:ext uri="{FAA26D3D-D897-4be2-8F04-BA451C77F1D7}">
-                        <ma14:placeholderFlag xmlns:ma14="http://schemas.microsoft.com/office/mac/drawingml/2011/main"/>
+                        <ma14:placeholderFlag xmlns:ma14="http://schemas.microsoft.com/office/mac/drawingml/2011/main" xmlns:w="http://schemas.openxmlformats.org/wordprocessingml/2006/main" xmlns:w10="urn:schemas-microsoft-com:office:word" xmlns:v="urn:schemas-microsoft-com:vml" xmlns:o="urn:schemas-microsoft-com:office:office" xmlns:mv="urn:schemas-microsoft-com:mac:vml" xmlns:mo="http://schemas.microsoft.com/office/mac/office/2008/main" xmlns=""/>
                       </a:ext>
                     </a:extLst>
                   </pic:spPr>
@@ -4131,6 +4198,7 @@
         <w:rPr>
           <w:noProof/>
           <w:u w:val="single"/>
+          <w:lang w:val="en-CA" w:eastAsia="en-CA"/>
         </w:rPr>
         <w:drawing>
           <wp:anchor distT="0" distB="0" distL="114300" distR="114300" simplePos="0" relativeHeight="251691008" behindDoc="0" locked="0" layoutInCell="1" allowOverlap="1" wp14:anchorId="74A5B665" wp14:editId="61C18F98">
@@ -4193,7 +4261,7 @@
                         <a14:shadowObscured xmlns:a14="http://schemas.microsoft.com/office/drawing/2010/main"/>
                       </a:ext>
                       <a:ext uri="{FAA26D3D-D897-4be2-8F04-BA451C77F1D7}">
-                        <ma14:placeholderFlag xmlns:ma14="http://schemas.microsoft.com/office/mac/drawingml/2011/main"/>
+                        <ma14:placeholderFlag xmlns:ma14="http://schemas.microsoft.com/office/mac/drawingml/2011/main" xmlns:w="http://schemas.openxmlformats.org/wordprocessingml/2006/main" xmlns:w10="urn:schemas-microsoft-com:office:word" xmlns:v="urn:schemas-microsoft-com:vml" xmlns:o="urn:schemas-microsoft-com:office:office" xmlns:mv="urn:schemas-microsoft-com:mac:vml" xmlns:mo="http://schemas.microsoft.com/office/mac/office/2008/main" xmlns=""/>
                       </a:ext>
                     </a:extLst>
                   </pic:spPr>
@@ -4605,6 +4673,8 @@
         </w:rPr>
         <w:t xml:space="preserve"> the larger classes was done at group meetings, allowing the contribution of all members.</w:t>
       </w:r>
+      <w:bookmarkStart w:id="0" w:name="_GoBack"/>
+      <w:bookmarkEnd w:id="0"/>
     </w:p>
     <w:p>
       <w:pPr>
@@ -4622,7 +4692,9 @@
           <w:sz w:val="22"/>
           <w:szCs w:val="22"/>
           <w:u w:val="single"/>
-        </w:rPr>
+          <w:lang w:val="en-CA" w:eastAsia="en-CA"/>
+        </w:rPr>
+        <w:lastRenderedPageBreak/>
         <w:drawing>
           <wp:anchor distT="0" distB="0" distL="114300" distR="114300" simplePos="0" relativeHeight="251692032" behindDoc="0" locked="0" layoutInCell="1" allowOverlap="1" wp14:anchorId="5F6BFEBD" wp14:editId="49DA8A5D">
             <wp:simplePos x="0" y="0"/>
@@ -4793,6 +4865,7 @@
           <w:u w:val="single"/>
           <w:lang w:val="en-CA"/>
         </w:rPr>
+        <w:lastRenderedPageBreak/>
         <w:t xml:space="preserve">Appendix: Sample output </w:t>
       </w:r>
     </w:p>
@@ -4823,6 +4896,7 @@
           <w:sz w:val="22"/>
           <w:szCs w:val="22"/>
           <w:u w:val="single"/>
+          <w:lang w:val="en-CA" w:eastAsia="en-CA"/>
         </w:rPr>
         <w:drawing>
           <wp:anchor distT="0" distB="0" distL="114300" distR="114300" simplePos="0" relativeHeight="251694080" behindDoc="0" locked="0" layoutInCell="1" allowOverlap="1" wp14:anchorId="2D5E1DCB" wp14:editId="0AC21291">
@@ -5106,6 +5180,7 @@
           <w:sz w:val="18"/>
           <w:szCs w:val="18"/>
           <w:u w:val="single"/>
+          <w:lang w:val="en-CA" w:eastAsia="en-CA"/>
         </w:rPr>
         <w:drawing>
           <wp:anchor distT="0" distB="0" distL="114300" distR="114300" simplePos="0" relativeHeight="251695104" behindDoc="0" locked="0" layoutInCell="1" allowOverlap="1" wp14:anchorId="3FC2E169" wp14:editId="4D48F7A6">
@@ -5184,6 +5259,7 @@
           <w:sz w:val="22"/>
           <w:szCs w:val="22"/>
           <w:u w:val="single"/>
+          <w:lang w:val="en-CA" w:eastAsia="en-CA"/>
         </w:rPr>
         <w:drawing>
           <wp:anchor distT="0" distB="0" distL="114300" distR="114300" simplePos="0" relativeHeight="251703296" behindDoc="0" locked="0" layoutInCell="1" allowOverlap="1" wp14:anchorId="1A1A9720" wp14:editId="722C24FB">
@@ -5246,7 +5322,7 @@
                         <a14:shadowObscured xmlns:a14="http://schemas.microsoft.com/office/drawing/2010/main"/>
                       </a:ext>
                       <a:ext uri="{FAA26D3D-D897-4be2-8F04-BA451C77F1D7}">
-                        <ma14:placeholderFlag xmlns:ma14="http://schemas.microsoft.com/office/mac/drawingml/2011/main"/>
+                        <ma14:placeholderFlag xmlns:ma14="http://schemas.microsoft.com/office/mac/drawingml/2011/main" xmlns:w="http://schemas.openxmlformats.org/wordprocessingml/2006/main" xmlns:w10="urn:schemas-microsoft-com:office:word" xmlns:v="urn:schemas-microsoft-com:vml" xmlns:o="urn:schemas-microsoft-com:office:office" xmlns:mv="urn:schemas-microsoft-com:mac:vml" xmlns:mo="http://schemas.microsoft.com/office/mac/office/2008/main" xmlns=""/>
                       </a:ext>
                     </a:extLst>
                   </pic:spPr>
@@ -5485,6 +5561,7 @@
           <w:noProof/>
           <w:sz w:val="18"/>
           <w:szCs w:val="18"/>
+          <w:lang w:val="en-CA" w:eastAsia="en-CA"/>
         </w:rPr>
         <w:drawing>
           <wp:anchor distT="0" distB="0" distL="114300" distR="114300" simplePos="0" relativeHeight="251699200" behindDoc="0" locked="0" layoutInCell="1" allowOverlap="1" wp14:anchorId="32DBC1D1" wp14:editId="45D699D9">
@@ -5563,6 +5640,7 @@
           <w:noProof/>
           <w:sz w:val="18"/>
           <w:szCs w:val="18"/>
+          <w:lang w:val="en-CA" w:eastAsia="en-CA"/>
         </w:rPr>
         <w:drawing>
           <wp:anchor distT="0" distB="0" distL="114300" distR="114300" simplePos="0" relativeHeight="251698176" behindDoc="0" locked="0" layoutInCell="1" allowOverlap="1" wp14:anchorId="10B1622B" wp14:editId="26F4F129">
@@ -5891,7 +5969,9 @@
           <w:noProof/>
           <w:sz w:val="18"/>
           <w:szCs w:val="18"/>
-        </w:rPr>
+          <w:lang w:val="en-CA" w:eastAsia="en-CA"/>
+        </w:rPr>
+        <w:lastRenderedPageBreak/>
         <w:drawing>
           <wp:anchor distT="0" distB="0" distL="114300" distR="114300" simplePos="0" relativeHeight="251704320" behindDoc="0" locked="0" layoutInCell="1" allowOverlap="1" wp14:anchorId="0C440137" wp14:editId="4637D3A4">
             <wp:simplePos x="0" y="0"/>
@@ -5969,6 +6049,7 @@
           <w:noProof/>
           <w:sz w:val="18"/>
           <w:szCs w:val="18"/>
+          <w:lang w:val="en-CA" w:eastAsia="en-CA"/>
         </w:rPr>
         <w:drawing>
           <wp:anchor distT="0" distB="0" distL="114300" distR="114300" simplePos="0" relativeHeight="251705344" behindDoc="0" locked="0" layoutInCell="1" allowOverlap="1" wp14:anchorId="2E28DABA" wp14:editId="6293428B">
@@ -6247,8 +6328,6 @@
         </w:rPr>
         <w:t xml:space="preserve">             </w:t>
       </w:r>
-      <w:bookmarkStart w:id="0" w:name="_GoBack"/>
-      <w:bookmarkEnd w:id="0"/>
       <w:r>
         <w:rPr>
           <w:i/>
@@ -6270,7 +6349,7 @@
 </file>
 
 <file path=word/endnotes.xml><?xml version="1.0" encoding="utf-8"?>
-<w:endnotes xmlns:wpc="http://schemas.microsoft.com/office/word/2010/wordprocessingCanvas" xmlns:mo="http://schemas.microsoft.com/office/mac/office/2008/main" xmlns:mc="http://schemas.openxmlformats.org/markup-compatibility/2006" xmlns:mv="urn:schemas-microsoft-com:mac:vml" xmlns:o="urn:schemas-microsoft-com:office:office" xmlns:r="http://schemas.openxmlformats.org/officeDocument/2006/relationships" xmlns:m="http://schemas.openxmlformats.org/officeDocument/2006/math" xmlns:v="urn:schemas-microsoft-com:vml" xmlns:wp14="http://schemas.microsoft.com/office/word/2010/wordprocessingDrawing" xmlns:wp="http://schemas.openxmlformats.org/drawingml/2006/wordprocessingDrawing" xmlns:w10="urn:schemas-microsoft-com:office:word" xmlns:w="http://schemas.openxmlformats.org/wordprocessingml/2006/main" xmlns:w14="http://schemas.microsoft.com/office/word/2010/wordml" xmlns:w15="http://schemas.microsoft.com/office/word/2012/wordml" xmlns:wpg="http://schemas.microsoft.com/office/word/2010/wordprocessingGroup" xmlns:wpi="http://schemas.microsoft.com/office/word/2010/wordprocessingInk" xmlns:wne="http://schemas.microsoft.com/office/word/2006/wordml" xmlns:wps="http://schemas.microsoft.com/office/word/2010/wordprocessingShape" mc:Ignorable="w14 w15 wp14">
+<w:endnotes xmlns:wpc="http://schemas.microsoft.com/office/word/2010/wordprocessingCanvas" xmlns:cx="http://schemas.microsoft.com/office/drawing/2014/chartex" xmlns:cx1="http://schemas.microsoft.com/office/drawing/2015/9/8/chartex" xmlns:cx2="http://schemas.microsoft.com/office/drawing/2015/10/21/chartex" xmlns:cx3="http://schemas.microsoft.com/office/drawing/2016/5/9/chartex" xmlns:cx4="http://schemas.microsoft.com/office/drawing/2016/5/10/chartex" xmlns:cx5="http://schemas.microsoft.com/office/drawing/2016/5/11/chartex" xmlns:mc="http://schemas.openxmlformats.org/markup-compatibility/2006" xmlns:o="urn:schemas-microsoft-com:office:office" xmlns:r="http://schemas.openxmlformats.org/officeDocument/2006/relationships" xmlns:m="http://schemas.openxmlformats.org/officeDocument/2006/math" xmlns:v="urn:schemas-microsoft-com:vml" xmlns:wp14="http://schemas.microsoft.com/office/word/2010/wordprocessingDrawing" xmlns:wp="http://schemas.openxmlformats.org/drawingml/2006/wordprocessingDrawing" xmlns:w10="urn:schemas-microsoft-com:office:word" xmlns:w="http://schemas.openxmlformats.org/wordprocessingml/2006/main" xmlns:w14="http://schemas.microsoft.com/office/word/2010/wordml" xmlns:w15="http://schemas.microsoft.com/office/word/2012/wordml" xmlns:w16se="http://schemas.microsoft.com/office/word/2015/wordml/symex" xmlns:wpg="http://schemas.microsoft.com/office/word/2010/wordprocessingGroup" xmlns:wpi="http://schemas.microsoft.com/office/word/2010/wordprocessingInk" xmlns:wne="http://schemas.microsoft.com/office/word/2006/wordml" xmlns:wps="http://schemas.microsoft.com/office/word/2010/wordprocessingShape" mc:Ignorable="w14 w15 w16se wp14">
   <w:endnote w:type="separator" w:id="-1">
     <w:p>
       <w:r>
@@ -6289,7 +6368,7 @@
 </file>
 
 <file path=word/footnotes.xml><?xml version="1.0" encoding="utf-8"?>
-<w:footnotes xmlns:wpc="http://schemas.microsoft.com/office/word/2010/wordprocessingCanvas" xmlns:mo="http://schemas.microsoft.com/office/mac/office/2008/main" xmlns:mc="http://schemas.openxmlformats.org/markup-compatibility/2006" xmlns:mv="urn:schemas-microsoft-com:mac:vml" xmlns:o="urn:schemas-microsoft-com:office:office" xmlns:r="http://schemas.openxmlformats.org/officeDocument/2006/relationships" xmlns:m="http://schemas.openxmlformats.org/officeDocument/2006/math" xmlns:v="urn:schemas-microsoft-com:vml" xmlns:wp14="http://schemas.microsoft.com/office/word/2010/wordprocessingDrawing" xmlns:wp="http://schemas.openxmlformats.org/drawingml/2006/wordprocessingDrawing" xmlns:w10="urn:schemas-microsoft-com:office:word" xmlns:w="http://schemas.openxmlformats.org/wordprocessingml/2006/main" xmlns:w14="http://schemas.microsoft.com/office/word/2010/wordml" xmlns:w15="http://schemas.microsoft.com/office/word/2012/wordml" xmlns:wpg="http://schemas.microsoft.com/office/word/2010/wordprocessingGroup" xmlns:wpi="http://schemas.microsoft.com/office/word/2010/wordprocessingInk" xmlns:wne="http://schemas.microsoft.com/office/word/2006/wordml" xmlns:wps="http://schemas.microsoft.com/office/word/2010/wordprocessingShape" mc:Ignorable="w14 w15 wp14">
+<w:footnotes xmlns:wpc="http://schemas.microsoft.com/office/word/2010/wordprocessingCanvas" xmlns:cx="http://schemas.microsoft.com/office/drawing/2014/chartex" xmlns:cx1="http://schemas.microsoft.com/office/drawing/2015/9/8/chartex" xmlns:cx2="http://schemas.microsoft.com/office/drawing/2015/10/21/chartex" xmlns:cx3="http://schemas.microsoft.com/office/drawing/2016/5/9/chartex" xmlns:cx4="http://schemas.microsoft.com/office/drawing/2016/5/10/chartex" xmlns:cx5="http://schemas.microsoft.com/office/drawing/2016/5/11/chartex" xmlns:mc="http://schemas.openxmlformats.org/markup-compatibility/2006" xmlns:o="urn:schemas-microsoft-com:office:office" xmlns:r="http://schemas.openxmlformats.org/officeDocument/2006/relationships" xmlns:m="http://schemas.openxmlformats.org/officeDocument/2006/math" xmlns:v="urn:schemas-microsoft-com:vml" xmlns:wp14="http://schemas.microsoft.com/office/word/2010/wordprocessingDrawing" xmlns:wp="http://schemas.openxmlformats.org/drawingml/2006/wordprocessingDrawing" xmlns:w10="urn:schemas-microsoft-com:office:word" xmlns:w="http://schemas.openxmlformats.org/wordprocessingml/2006/main" xmlns:w14="http://schemas.microsoft.com/office/word/2010/wordml" xmlns:w15="http://schemas.microsoft.com/office/word/2012/wordml" xmlns:w16se="http://schemas.microsoft.com/office/word/2015/wordml/symex" xmlns:wpg="http://schemas.microsoft.com/office/word/2010/wordprocessingGroup" xmlns:wpi="http://schemas.microsoft.com/office/word/2010/wordprocessingInk" xmlns:wne="http://schemas.microsoft.com/office/word/2006/wordml" xmlns:wps="http://schemas.microsoft.com/office/word/2010/wordprocessingShape" mc:Ignorable="w14 w15 w16se wp14">
   <w:footnote w:type="separator" w:id="-1">
     <w:p>
       <w:r>
@@ -6308,8 +6387,8 @@
 </file>
 
 <file path=word/numbering.xml><?xml version="1.0" encoding="utf-8"?>
-<w:numbering xmlns:wpc="http://schemas.microsoft.com/office/word/2010/wordprocessingCanvas" xmlns:mo="http://schemas.microsoft.com/office/mac/office/2008/main" xmlns:mc="http://schemas.openxmlformats.org/markup-compatibility/2006" xmlns:mv="urn:schemas-microsoft-com:mac:vml" xmlns:o="urn:schemas-microsoft-com:office:office" xmlns:r="http://schemas.openxmlformats.org/officeDocument/2006/relationships" xmlns:m="http://schemas.openxmlformats.org/officeDocument/2006/math" xmlns:v="urn:schemas-microsoft-com:vml" xmlns:wp14="http://schemas.microsoft.com/office/word/2010/wordprocessingDrawing" xmlns:wp="http://schemas.openxmlformats.org/drawingml/2006/wordprocessingDrawing" xmlns:w10="urn:schemas-microsoft-com:office:word" xmlns:w="http://schemas.openxmlformats.org/wordprocessingml/2006/main" xmlns:w14="http://schemas.microsoft.com/office/word/2010/wordml" xmlns:w15="http://schemas.microsoft.com/office/word/2012/wordml" xmlns:wpg="http://schemas.microsoft.com/office/word/2010/wordprocessingGroup" xmlns:wpi="http://schemas.microsoft.com/office/word/2010/wordprocessingInk" xmlns:wne="http://schemas.microsoft.com/office/word/2006/wordml" xmlns:wps="http://schemas.microsoft.com/office/word/2010/wordprocessingShape" mc:Ignorable="w14 w15 wp14">
-  <w:abstractNum w:abstractNumId="0">
+<w:numbering xmlns:wpc="http://schemas.microsoft.com/office/word/2010/wordprocessingCanvas" xmlns:cx="http://schemas.microsoft.com/office/drawing/2014/chartex" xmlns:cx1="http://schemas.microsoft.com/office/drawing/2015/9/8/chartex" xmlns:cx2="http://schemas.microsoft.com/office/drawing/2015/10/21/chartex" xmlns:cx3="http://schemas.microsoft.com/office/drawing/2016/5/9/chartex" xmlns:cx4="http://schemas.microsoft.com/office/drawing/2016/5/10/chartex" xmlns:cx5="http://schemas.microsoft.com/office/drawing/2016/5/11/chartex" xmlns:mc="http://schemas.openxmlformats.org/markup-compatibility/2006" xmlns:o="urn:schemas-microsoft-com:office:office" xmlns:r="http://schemas.openxmlformats.org/officeDocument/2006/relationships" xmlns:m="http://schemas.openxmlformats.org/officeDocument/2006/math" xmlns:v="urn:schemas-microsoft-com:vml" xmlns:wp14="http://schemas.microsoft.com/office/word/2010/wordprocessingDrawing" xmlns:wp="http://schemas.openxmlformats.org/drawingml/2006/wordprocessingDrawing" xmlns:w10="urn:schemas-microsoft-com:office:word" xmlns:w="http://schemas.openxmlformats.org/wordprocessingml/2006/main" xmlns:w14="http://schemas.microsoft.com/office/word/2010/wordml" xmlns:w15="http://schemas.microsoft.com/office/word/2012/wordml" xmlns:w16se="http://schemas.microsoft.com/office/word/2015/wordml/symex" xmlns:wpg="http://schemas.microsoft.com/office/word/2010/wordprocessingGroup" xmlns:wpi="http://schemas.microsoft.com/office/word/2010/wordprocessingInk" xmlns:wne="http://schemas.microsoft.com/office/word/2006/wordml" xmlns:wps="http://schemas.microsoft.com/office/word/2010/wordprocessingShape" mc:Ignorable="w14 w15 w16se wp14">
+  <w:abstractNum w:abstractNumId="0" w15:restartNumberingAfterBreak="0">
     <w:nsid w:val="5955644C"/>
     <w:multiLevelType w:val="hybridMultilevel"/>
     <w:tmpl w:val="EB9C4DEC"/>
@@ -6429,7 +6508,7 @@
 </file>
 
 <file path=word/styles.xml><?xml version="1.0" encoding="utf-8"?>
-<w:styles xmlns:mc="http://schemas.openxmlformats.org/markup-compatibility/2006" xmlns:r="http://schemas.openxmlformats.org/officeDocument/2006/relationships" xmlns:w="http://schemas.openxmlformats.org/wordprocessingml/2006/main" xmlns:w14="http://schemas.microsoft.com/office/word/2010/wordml" xmlns:w15="http://schemas.microsoft.com/office/word/2012/wordml" mc:Ignorable="w14 w15">
+<w:styles xmlns:mc="http://schemas.openxmlformats.org/markup-compatibility/2006" xmlns:r="http://schemas.openxmlformats.org/officeDocument/2006/relationships" xmlns:w="http://schemas.openxmlformats.org/wordprocessingml/2006/main" xmlns:w14="http://schemas.microsoft.com/office/word/2010/wordml" xmlns:w15="http://schemas.microsoft.com/office/word/2012/wordml" xmlns:w16se="http://schemas.microsoft.com/office/word/2015/wordml/symex" mc:Ignorable="w14 w15 w16se">
   <w:docDefaults>
     <w:rPrDefault>
       <w:rPr>
@@ -6441,7 +6520,7 @@
     </w:rPrDefault>
     <w:pPrDefault/>
   </w:docDefaults>
-  <w:latentStyles w:defLockedState="0" w:defUIPriority="99" w:defSemiHidden="0" w:defUnhideWhenUsed="0" w:defQFormat="0" w:count="380">
+  <w:latentStyles w:defLockedState="0" w:defUIPriority="99" w:defSemiHidden="0" w:defUnhideWhenUsed="0" w:defQFormat="0" w:count="374">
     <w:lsdException w:name="Normal" w:uiPriority="0" w:qFormat="1"/>
     <w:lsdException w:name="heading 1" w:uiPriority="9" w:qFormat="1"/>
     <w:lsdException w:name="heading 2" w:semiHidden="1" w:uiPriority="9" w:unhideWhenUsed="1" w:qFormat="1"/>
@@ -6598,15 +6677,6 @@
     <w:lsdException w:name="Balloon Text" w:semiHidden="1" w:unhideWhenUsed="1"/>
     <w:lsdException w:name="Table Grid" w:uiPriority="39"/>
     <w:lsdException w:name="Table Theme" w:semiHidden="1" w:unhideWhenUsed="1"/>
-    <w:lsdException w:name="Note Level 1" w:semiHidden="1" w:unhideWhenUsed="1"/>
-    <w:lsdException w:name="Note Level 2" w:semiHidden="1" w:unhideWhenUsed="1"/>
-    <w:lsdException w:name="Note Level 3" w:semiHidden="1" w:unhideWhenUsed="1"/>
-    <w:lsdException w:name="Note Level 4" w:semiHidden="1" w:unhideWhenUsed="1"/>
-    <w:lsdException w:name="Note Level 5" w:semiHidden="1" w:unhideWhenUsed="1"/>
-    <w:lsdException w:name="Note Level 6" w:semiHidden="1" w:unhideWhenUsed="1"/>
-    <w:lsdException w:name="Note Level 7" w:semiHidden="1" w:unhideWhenUsed="1"/>
-    <w:lsdException w:name="Note Level 8" w:semiHidden="1" w:unhideWhenUsed="1"/>
-    <w:lsdException w:name="Note Level 9" w:semiHidden="1" w:unhideWhenUsed="1"/>
     <w:lsdException w:name="Placeholder Text" w:semiHidden="1"/>
     <w:lsdException w:name="No Spacing" w:uiPriority="1" w:qFormat="1"/>
     <w:lsdException w:name="Light Shading" w:uiPriority="60"/>

</xml_diff>